<commit_message>
penambahan kolom di data pegawai by segap
</commit_message>
<xml_diff>
--- a/public/templates/template_laporanSPT.docx
+++ b/public/templates/template_laporanSPT.docx
@@ -242,7 +242,7 @@
           <w:szCs w:val="24"/>
           <w:lang w:val="en-US"/>
         </w:rPr>
-        <w:t xml:space="preserve"> Dinas </w:t>
+        <w:t xml:space="preserve"> </w:t>
       </w:r>
       <w:proofErr w:type="spellStart"/>
       <w:r>
@@ -252,6 +252,26 @@
           <w:szCs w:val="24"/>
           <w:lang w:val="en-US"/>
         </w:rPr>
+        <w:t>Dinas</w:t>
+      </w:r>
+      <w:proofErr w:type="spellEnd"/>
+      <w:r>
+        <w:rPr>
+          <w:rFonts w:ascii="Times New Roman" w:hAnsi="Times New Roman"/>
+          <w:sz w:val="24"/>
+          <w:szCs w:val="24"/>
+          <w:lang w:val="en-US"/>
+        </w:rPr>
+        <w:t xml:space="preserve"> </w:t>
+      </w:r>
+      <w:proofErr w:type="spellStart"/>
+      <w:r>
+        <w:rPr>
+          <w:rFonts w:ascii="Times New Roman" w:hAnsi="Times New Roman"/>
+          <w:sz w:val="24"/>
+          <w:szCs w:val="24"/>
+          <w:lang w:val="en-US"/>
+        </w:rPr>
         <w:t>Komunikasi</w:t>
       </w:r>
       <w:proofErr w:type="spellEnd"/>
@@ -302,7 +322,27 @@
           <w:szCs w:val="24"/>
           <w:lang w:val="en-US"/>
         </w:rPr>
-        <w:t xml:space="preserve"> Siak </w:t>
+        <w:t xml:space="preserve"> </w:t>
+      </w:r>
+      <w:proofErr w:type="spellStart"/>
+      <w:r>
+        <w:rPr>
+          <w:rFonts w:ascii="Times New Roman" w:hAnsi="Times New Roman"/>
+          <w:sz w:val="24"/>
+          <w:szCs w:val="24"/>
+          <w:lang w:val="en-US"/>
+        </w:rPr>
+        <w:t>Siak</w:t>
+      </w:r>
+      <w:proofErr w:type="spellEnd"/>
+      <w:r>
+        <w:rPr>
+          <w:rFonts w:ascii="Times New Roman" w:hAnsi="Times New Roman"/>
+          <w:sz w:val="24"/>
+          <w:szCs w:val="24"/>
+          <w:lang w:val="en-US"/>
+        </w:rPr>
+        <w:t xml:space="preserve"> </w:t>
       </w:r>
       <w:r>
         <w:rPr>
@@ -380,8 +420,6 @@
           <w:szCs w:val="24"/>
         </w:rPr>
       </w:pPr>
-      <w:bookmarkStart w:id="1" w:name="_GoBack"/>
-      <w:bookmarkEnd w:id="1"/>
       <w:r>
         <w:rPr>
           <w:rFonts w:ascii="Times New Roman" w:eastAsia="Microsoft YaHei" w:hAnsi="Times New Roman"/>
@@ -638,7 +676,15 @@
       </w:r>
       <w:proofErr w:type="spellEnd"/>
       <w:r>
-        <w:t xml:space="preserve"> Dinas </w:t>
+        <w:t xml:space="preserve"> </w:t>
+      </w:r>
+      <w:proofErr w:type="spellStart"/>
+      <w:r>
+        <w:t>Dinas</w:t>
+      </w:r>
+      <w:proofErr w:type="spellEnd"/>
+      <w:r>
+        <w:t xml:space="preserve"> </w:t>
       </w:r>
       <w:proofErr w:type="spellStart"/>
       <w:r>
@@ -990,6 +1036,17 @@
             <w:proofErr w:type="spellStart"/>
             <w:r>
               <w:t>jabatan</w:t>
+            </w:r>
+            <w:r>
+              <w:t>_st</w:t>
+            </w:r>
+            <w:r>
+              <w:t>ru</w:t>
+            </w:r>
+            <w:bookmarkStart w:id="1" w:name="_GoBack"/>
+            <w:bookmarkEnd w:id="1"/>
+            <w:r>
+              <w:t>ktural</w:t>
             </w:r>
             <w:proofErr w:type="spellEnd"/>
             <w:r>
@@ -2777,14 +2834,16 @@
   <w:style w:type="character" w:default="1" w:styleId="DefaultParagraphFont">
     <w:name w:val="Default Paragraph Font"/>
     <w:uiPriority w:val="1"/>
+    <w:semiHidden/>
     <w:unhideWhenUsed/>
   </w:style>
   <w:style w:type="table" w:default="1" w:styleId="TableNormal">
     <w:name w:val="Normal Table"/>
     <w:uiPriority w:val="99"/>
+    <w:semiHidden/>
     <w:unhideWhenUsed/>
-    <w:qFormat/>
     <w:tblPr>
+      <w:tblInd w:w="0" w:type="dxa"/>
       <w:tblCellMar>
         <w:top w:w="0" w:type="dxa"/>
         <w:left w:w="108" w:type="dxa"/>
@@ -3441,7 +3500,7 @@
 </file>
 
 <file path=customXml/itemProps1.xml><?xml version="1.0" encoding="utf-8"?>
-<ds:datastoreItem xmlns:ds="http://schemas.openxmlformats.org/officeDocument/2006/customXml" ds:itemID="{849DE8D8-DDDC-4D02-93D0-4219ED6CA7CF}">
+<ds:datastoreItem xmlns:ds="http://schemas.openxmlformats.org/officeDocument/2006/customXml" ds:itemID="{7076B657-DAD1-4CD4-A8C9-CF92B49DD94F}">
   <ds:schemaRefs>
     <ds:schemaRef ds:uri="http://schemas.openxmlformats.org/officeDocument/2006/bibliography"/>
   </ds:schemaRefs>

</xml_diff>

<commit_message>
perbaikan hotel 30% by segap
</commit_message>
<xml_diff>
--- a/public/templates/template_laporanSPT.docx
+++ b/public/templates/template_laporanSPT.docx
@@ -224,7 +224,6 @@
         </w:rPr>
         <w:t xml:space="preserve">Berdasarkan Surat Perintah Tugas </w:t>
       </w:r>
-      <w:proofErr w:type="spellStart"/>
       <w:r>
         <w:rPr>
           <w:rFonts w:ascii="Times New Roman" w:hAnsi="Times New Roman"/>
@@ -232,9 +231,16 @@
           <w:szCs w:val="24"/>
           <w:lang w:val="en-US"/>
         </w:rPr>
-        <w:t>Kepala</w:t>
-      </w:r>
-      <w:proofErr w:type="spellEnd"/>
+        <w:t xml:space="preserve">Kepala Dinas Komunikasi dan Informatika Kabupaten Siak </w:t>
+      </w:r>
+      <w:r>
+        <w:rPr>
+          <w:rFonts w:ascii="Times New Roman" w:hAnsi="Times New Roman"/>
+          <w:sz w:val="24"/>
+          <w:szCs w:val="24"/>
+        </w:rPr>
+        <w:t xml:space="preserve">Nomor  </w:t>
+      </w:r>
       <w:r>
         <w:rPr>
           <w:rFonts w:ascii="Times New Roman" w:hAnsi="Times New Roman"/>
@@ -242,144 +248,7 @@
           <w:szCs w:val="24"/>
           <w:lang w:val="en-US"/>
         </w:rPr>
-        <w:t xml:space="preserve"> </w:t>
-      </w:r>
-      <w:proofErr w:type="spellStart"/>
-      <w:r>
-        <w:rPr>
-          <w:rFonts w:ascii="Times New Roman" w:hAnsi="Times New Roman"/>
-          <w:sz w:val="24"/>
-          <w:szCs w:val="24"/>
-          <w:lang w:val="en-US"/>
-        </w:rPr>
-        <w:t>Dinas</w:t>
-      </w:r>
-      <w:proofErr w:type="spellEnd"/>
-      <w:r>
-        <w:rPr>
-          <w:rFonts w:ascii="Times New Roman" w:hAnsi="Times New Roman"/>
-          <w:sz w:val="24"/>
-          <w:szCs w:val="24"/>
-          <w:lang w:val="en-US"/>
-        </w:rPr>
-        <w:t xml:space="preserve"> </w:t>
-      </w:r>
-      <w:proofErr w:type="spellStart"/>
-      <w:r>
-        <w:rPr>
-          <w:rFonts w:ascii="Times New Roman" w:hAnsi="Times New Roman"/>
-          <w:sz w:val="24"/>
-          <w:szCs w:val="24"/>
-          <w:lang w:val="en-US"/>
-        </w:rPr>
-        <w:t>Komunikasi</w:t>
-      </w:r>
-      <w:proofErr w:type="spellEnd"/>
-      <w:r>
-        <w:rPr>
-          <w:rFonts w:ascii="Times New Roman" w:hAnsi="Times New Roman"/>
-          <w:sz w:val="24"/>
-          <w:szCs w:val="24"/>
-          <w:lang w:val="en-US"/>
-        </w:rPr>
-        <w:t xml:space="preserve"> dan </w:t>
-      </w:r>
-      <w:proofErr w:type="spellStart"/>
-      <w:r>
-        <w:rPr>
-          <w:rFonts w:ascii="Times New Roman" w:hAnsi="Times New Roman"/>
-          <w:sz w:val="24"/>
-          <w:szCs w:val="24"/>
-          <w:lang w:val="en-US"/>
-        </w:rPr>
-        <w:t>Informatika</w:t>
-      </w:r>
-      <w:proofErr w:type="spellEnd"/>
-      <w:r>
-        <w:rPr>
-          <w:rFonts w:ascii="Times New Roman" w:hAnsi="Times New Roman"/>
-          <w:sz w:val="24"/>
-          <w:szCs w:val="24"/>
-          <w:lang w:val="en-US"/>
-        </w:rPr>
-        <w:t xml:space="preserve"> </w:t>
-      </w:r>
-      <w:proofErr w:type="spellStart"/>
-      <w:r>
-        <w:rPr>
-          <w:rFonts w:ascii="Times New Roman" w:hAnsi="Times New Roman"/>
-          <w:sz w:val="24"/>
-          <w:szCs w:val="24"/>
-          <w:lang w:val="en-US"/>
-        </w:rPr>
-        <w:t>Kabupaten</w:t>
-      </w:r>
-      <w:proofErr w:type="spellEnd"/>
-      <w:r>
-        <w:rPr>
-          <w:rFonts w:ascii="Times New Roman" w:hAnsi="Times New Roman"/>
-          <w:sz w:val="24"/>
-          <w:szCs w:val="24"/>
-          <w:lang w:val="en-US"/>
-        </w:rPr>
-        <w:t xml:space="preserve"> </w:t>
-      </w:r>
-      <w:proofErr w:type="spellStart"/>
-      <w:r>
-        <w:rPr>
-          <w:rFonts w:ascii="Times New Roman" w:hAnsi="Times New Roman"/>
-          <w:sz w:val="24"/>
-          <w:szCs w:val="24"/>
-          <w:lang w:val="en-US"/>
-        </w:rPr>
-        <w:t>Siak</w:t>
-      </w:r>
-      <w:proofErr w:type="spellEnd"/>
-      <w:r>
-        <w:rPr>
-          <w:rFonts w:ascii="Times New Roman" w:hAnsi="Times New Roman"/>
-          <w:sz w:val="24"/>
-          <w:szCs w:val="24"/>
-          <w:lang w:val="en-US"/>
-        </w:rPr>
-        <w:t xml:space="preserve"> </w:t>
-      </w:r>
-      <w:r>
-        <w:rPr>
-          <w:rFonts w:ascii="Times New Roman" w:hAnsi="Times New Roman"/>
-          <w:sz w:val="24"/>
-          <w:szCs w:val="24"/>
-        </w:rPr>
-        <w:t xml:space="preserve">Nomor  </w:t>
-      </w:r>
-      <w:r>
-        <w:rPr>
-          <w:rFonts w:ascii="Times New Roman" w:hAnsi="Times New Roman"/>
-          <w:sz w:val="24"/>
-          <w:szCs w:val="24"/>
-          <w:lang w:val="en-US"/>
-        </w:rPr>
-        <w:t>${</w:t>
-      </w:r>
-      <w:proofErr w:type="spellStart"/>
-      <w:r>
-        <w:rPr>
-          <w:rFonts w:ascii="Times New Roman" w:hAnsi="Times New Roman"/>
-          <w:sz w:val="24"/>
-          <w:szCs w:val="24"/>
-          <w:lang w:val="en-US"/>
-        </w:rPr>
-        <w:t>nomor_spt</w:t>
-      </w:r>
-      <w:proofErr w:type="spellEnd"/>
-      <w:r>
-        <w:rPr>
-          <w:rFonts w:ascii="Times New Roman" w:hAnsi="Times New Roman"/>
-          <w:sz w:val="24"/>
-          <w:szCs w:val="24"/>
-          <w:lang w:val="en-US"/>
-        </w:rPr>
-        <w:t>}</w:t>
+        <w:t>${nomor_spt}</w:t>
       </w:r>
     </w:p>
     <w:p>
@@ -427,27 +296,7 @@
           <w:szCs w:val="24"/>
           <w:lang w:val="en-US"/>
         </w:rPr>
-        <w:t>${</w:t>
-      </w:r>
-      <w:proofErr w:type="spellStart"/>
-      <w:r>
-        <w:rPr>
-          <w:rFonts w:ascii="Times New Roman" w:eastAsia="Microsoft YaHei" w:hAnsi="Times New Roman"/>
-          <w:sz w:val="24"/>
-          <w:szCs w:val="24"/>
-          <w:lang w:val="en-US"/>
-        </w:rPr>
-        <w:t>uraian_spt</w:t>
-      </w:r>
-      <w:proofErr w:type="spellEnd"/>
-      <w:r>
-        <w:rPr>
-          <w:rFonts w:ascii="Times New Roman" w:eastAsia="Microsoft YaHei" w:hAnsi="Times New Roman"/>
-          <w:sz w:val="24"/>
-          <w:szCs w:val="24"/>
-          <w:lang w:val="en-US"/>
-        </w:rPr>
-        <w:t xml:space="preserve">} </w:t>
+        <w:t xml:space="preserve">${uraian_spt} </w:t>
       </w:r>
       <w:r>
         <w:rPr>
@@ -484,27 +333,7 @@
           <w:szCs w:val="24"/>
           <w:lang w:val="en-US"/>
         </w:rPr>
-        <w:t>${</w:t>
-      </w:r>
-      <w:proofErr w:type="spellStart"/>
-      <w:r>
-        <w:rPr>
-          <w:rFonts w:ascii="Times New Roman" w:eastAsia="Microsoft YaHei" w:hAnsi="Times New Roman"/>
-          <w:sz w:val="24"/>
-          <w:szCs w:val="24"/>
-          <w:lang w:val="en-US"/>
-        </w:rPr>
-        <w:t>tanggal_mulai</w:t>
-      </w:r>
-      <w:proofErr w:type="spellEnd"/>
-      <w:r>
-        <w:rPr>
-          <w:rFonts w:ascii="Times New Roman" w:eastAsia="Microsoft YaHei" w:hAnsi="Times New Roman"/>
-          <w:sz w:val="24"/>
-          <w:szCs w:val="24"/>
-          <w:lang w:val="en-US"/>
-        </w:rPr>
-        <w:t>}</w:t>
+        <w:t>${tanggal_mulai}</w:t>
       </w:r>
       <w:r>
         <w:rPr>
@@ -534,27 +363,7 @@
           <w:szCs w:val="24"/>
           <w:lang w:val="en-US"/>
         </w:rPr>
-        <w:t>${</w:t>
-      </w:r>
-      <w:proofErr w:type="spellStart"/>
-      <w:r>
-        <w:rPr>
-          <w:rFonts w:ascii="Times New Roman" w:eastAsia="Microsoft YaHei" w:hAnsi="Times New Roman"/>
-          <w:sz w:val="24"/>
-          <w:szCs w:val="24"/>
-          <w:lang w:val="en-US"/>
-        </w:rPr>
-        <w:t>tanggal_selesai</w:t>
-      </w:r>
-      <w:proofErr w:type="spellEnd"/>
-      <w:r>
-        <w:rPr>
-          <w:rFonts w:ascii="Times New Roman" w:eastAsia="Microsoft YaHei" w:hAnsi="Times New Roman"/>
-          <w:sz w:val="24"/>
-          <w:szCs w:val="24"/>
-          <w:lang w:val="en-US"/>
-        </w:rPr>
-        <w:t>}</w:t>
+        <w:t>${tanggal_selesai}</w:t>
       </w:r>
       <w:r>
         <w:rPr>
@@ -603,6 +412,7 @@
           <w:rFonts w:ascii="Times New Roman" w:hAnsi="Times New Roman"/>
           <w:sz w:val="24"/>
           <w:szCs w:val="24"/>
+          <w:lang w:val="sv-SE"/>
         </w:rPr>
       </w:pPr>
       <w:r>
@@ -617,6 +427,54 @@
     </w:p>
     <w:p>
       <w:pPr>
+        <w:pStyle w:val="ListParagraph"/>
+        <w:spacing w:line="360" w:lineRule="auto"/>
+        <w:ind w:left="426"/>
+        <w:jc w:val="both"/>
+        <w:rPr>
+          <w:rFonts w:ascii="Times New Roman" w:hAnsi="Times New Roman"/>
+          <w:sz w:val="24"/>
+          <w:szCs w:val="24"/>
+          <w:lang w:val="en-US"/>
+        </w:rPr>
+      </w:pPr>
+      <w:r>
+        <w:rPr>
+          <w:rFonts w:ascii="Times New Roman" w:hAnsi="Times New Roman"/>
+          <w:sz w:val="24"/>
+          <w:szCs w:val="24"/>
+          <w:lang w:val="en-US"/>
+        </w:rPr>
+        <w:t>${kendala_dihadapi}</w:t>
+      </w:r>
+    </w:p>
+    <w:p>
+      <w:pPr>
+        <w:pStyle w:val="ListParagraph"/>
+        <w:spacing w:line="360" w:lineRule="auto"/>
+        <w:ind w:left="426"/>
+        <w:jc w:val="both"/>
+        <w:rPr>
+          <w:rFonts w:ascii="Times New Roman" w:hAnsi="Times New Roman"/>
+          <w:sz w:val="24"/>
+          <w:szCs w:val="24"/>
+          <w:lang w:val="en-US"/>
+        </w:rPr>
+      </w:pPr>
+      <w:r>
+        <w:rPr>
+          <w:rFonts w:ascii="Times New Roman" w:hAnsi="Times New Roman"/>
+          <w:sz w:val="24"/>
+          <w:szCs w:val="24"/>
+          <w:lang w:val="en-US"/>
+        </w:rPr>
+        <w:t>${saran_tindak_lanjut}</w:t>
+      </w:r>
+      <w:bookmarkStart w:id="1" w:name="_GoBack"/>
+      <w:bookmarkEnd w:id="1"/>
+    </w:p>
+    <w:p>
+      <w:pPr>
         <w:spacing w:line="360" w:lineRule="auto"/>
         <w:jc w:val="both"/>
         <w:rPr>
@@ -654,77 +512,8 @@
       <w:r>
         <w:t xml:space="preserve">       </w:t>
       </w:r>
-      <w:proofErr w:type="spellStart"/>
-      <w:r>
-        <w:t>Demikian</w:t>
-      </w:r>
-      <w:proofErr w:type="spellEnd"/>
-      <w:r>
-        <w:t xml:space="preserve"> </w:t>
-      </w:r>
-      <w:proofErr w:type="spellStart"/>
-      <w:r>
-        <w:t>Laporan</w:t>
-      </w:r>
-      <w:proofErr w:type="spellEnd"/>
-      <w:r>
-        <w:t xml:space="preserve"> </w:t>
-      </w:r>
-      <w:proofErr w:type="spellStart"/>
-      <w:r>
-        <w:t>Perjalanan</w:t>
-      </w:r>
-      <w:proofErr w:type="spellEnd"/>
-      <w:r>
-        <w:t xml:space="preserve"> </w:t>
-      </w:r>
-      <w:proofErr w:type="spellStart"/>
-      <w:r>
-        <w:t>Dinas</w:t>
-      </w:r>
-      <w:proofErr w:type="spellEnd"/>
-      <w:r>
-        <w:t xml:space="preserve"> </w:t>
-      </w:r>
-      <w:proofErr w:type="spellStart"/>
-      <w:r>
-        <w:t>ini</w:t>
-      </w:r>
-      <w:proofErr w:type="spellEnd"/>
-      <w:r>
-        <w:t xml:space="preserve"> kami </w:t>
-      </w:r>
-      <w:proofErr w:type="spellStart"/>
-      <w:r>
-        <w:t>sampaikan</w:t>
-      </w:r>
-      <w:proofErr w:type="spellEnd"/>
-      <w:r>
-        <w:t xml:space="preserve"> </w:t>
-      </w:r>
-      <w:proofErr w:type="spellStart"/>
-      <w:r>
-        <w:t>untuk</w:t>
-      </w:r>
-      <w:proofErr w:type="spellEnd"/>
-      <w:r>
-        <w:t xml:space="preserve"> </w:t>
-      </w:r>
-      <w:proofErr w:type="spellStart"/>
-      <w:r>
-        <w:t>dapat</w:t>
-      </w:r>
-      <w:proofErr w:type="spellEnd"/>
-      <w:r>
-        <w:t xml:space="preserve"> </w:t>
-      </w:r>
-      <w:proofErr w:type="spellStart"/>
-      <w:r>
-        <w:t>diketahui</w:t>
-      </w:r>
-      <w:proofErr w:type="spellEnd"/>
-      <w:r>
-        <w:t>.</w:t>
+      <w:r>
+        <w:t>Demikian Laporan Perjalanan Dinas ini kami sampaikan untuk dapat diketahui.</w:t>
       </w:r>
     </w:p>
     <w:p>
@@ -742,15 +531,7 @@
         <w:jc w:val="both"/>
       </w:pPr>
       <w:r>
-        <w:t xml:space="preserve">Yang </w:t>
-      </w:r>
-      <w:proofErr w:type="spellStart"/>
-      <w:r>
-        <w:t>Melaporkan</w:t>
-      </w:r>
-      <w:proofErr w:type="spellEnd"/>
-      <w:r>
-        <w:t>:</w:t>
+        <w:t>Yang Melaporkan:</w:t>
       </w:r>
       <w:r>
         <w:tab/>
@@ -766,34 +547,14 @@
       </w:r>
       <w:r>
         <w:tab/>
-      </w:r>
-      <w:proofErr w:type="spellStart"/>
-      <w:r>
-        <w:t>Siak</w:t>
-      </w:r>
-      <w:proofErr w:type="spellEnd"/>
-      <w:r>
-        <w:t xml:space="preserve"> Sri </w:t>
-      </w:r>
-      <w:proofErr w:type="spellStart"/>
-      <w:r>
-        <w:t>Indrapura</w:t>
-      </w:r>
-      <w:proofErr w:type="spellEnd"/>
-      <w:r>
-        <w:t xml:space="preserve">, </w:t>
-      </w:r>
-      <w:r>
-        <w:t>${</w:t>
-      </w:r>
-      <w:proofErr w:type="spellStart"/>
-      <w:r>
-        <w:t>tanggal_</w:t>
+        <w:t xml:space="preserve">Siak Sri Indrapura, </w:t>
+      </w:r>
+      <w:r>
+        <w:t>${tanggal_</w:t>
       </w:r>
       <w:r>
         <w:t>laporan</w:t>
       </w:r>
-      <w:proofErr w:type="spellEnd"/>
       <w:r>
         <w:t>}</w:t>
       </w:r>
@@ -822,81 +583,27 @@
           <w:u w:val="none"/>
           <w:lang w:val="es-ES_tradnl"/>
         </w:rPr>
-        <w:t xml:space="preserve">Yang </w:t>
-      </w:r>
-      <w:proofErr w:type="spellStart"/>
-      <w:r>
+        <w:t>Yang Melaksanakan Perjalanan Dinas  :</w:t>
+      </w:r>
+    </w:p>
+    <w:p>
+      <w:pPr>
+        <w:pStyle w:val="Title"/>
+        <w:spacing w:line="360" w:lineRule="auto"/>
+        <w:jc w:val="left"/>
         <w:rPr>
           <w:b w:val="0"/>
           <w:u w:val="none"/>
           <w:lang w:val="es-ES_tradnl"/>
         </w:rPr>
-        <w:t>Melaksanakan</w:t>
-      </w:r>
-      <w:proofErr w:type="spellEnd"/>
+      </w:pPr>
       <w:r>
         <w:rPr>
           <w:b w:val="0"/>
           <w:u w:val="none"/>
           <w:lang w:val="es-ES_tradnl"/>
         </w:rPr>
-        <w:t xml:space="preserve"> </w:t>
-      </w:r>
-      <w:proofErr w:type="spellStart"/>
-      <w:r>
-        <w:rPr>
-          <w:b w:val="0"/>
-          <w:u w:val="none"/>
-          <w:lang w:val="es-ES_tradnl"/>
-        </w:rPr>
-        <w:t>Perjalanan</w:t>
-      </w:r>
-      <w:proofErr w:type="spellEnd"/>
-      <w:r>
-        <w:rPr>
-          <w:b w:val="0"/>
-          <w:u w:val="none"/>
-          <w:lang w:val="es-ES_tradnl"/>
-        </w:rPr>
-        <w:t xml:space="preserve"> Dinas  :</w:t>
-      </w:r>
-    </w:p>
-    <w:p>
-      <w:pPr>
-        <w:pStyle w:val="Title"/>
-        <w:spacing w:line="360" w:lineRule="auto"/>
-        <w:jc w:val="left"/>
-        <w:rPr>
-          <w:b w:val="0"/>
-          <w:u w:val="none"/>
-          <w:lang w:val="es-ES_tradnl"/>
-        </w:rPr>
-      </w:pPr>
-      <w:r>
-        <w:rPr>
-          <w:b w:val="0"/>
-          <w:u w:val="none"/>
-          <w:lang w:val="es-ES_tradnl"/>
-        </w:rPr>
-        <w:t>${</w:t>
-      </w:r>
-      <w:proofErr w:type="spellStart"/>
-      <w:r>
-        <w:rPr>
-          <w:b w:val="0"/>
-          <w:u w:val="none"/>
-          <w:lang w:val="es-ES_tradnl"/>
-        </w:rPr>
-        <w:t>pegawai_block</w:t>
-      </w:r>
-      <w:proofErr w:type="spellEnd"/>
-      <w:r>
-        <w:rPr>
-          <w:b w:val="0"/>
-          <w:u w:val="none"/>
-          <w:lang w:val="es-ES_tradnl"/>
-        </w:rPr>
-        <w:t>}</w:t>
+        <w:t>${pegawai_block}</w:t>
       </w:r>
     </w:p>
     <w:tbl>
@@ -995,23 +702,7 @@
                 <w:b/>
                 <w:bCs/>
               </w:rPr>
-              <w:t>${</w:t>
-            </w:r>
-            <w:proofErr w:type="spellStart"/>
-            <w:r>
-              <w:rPr>
-                <w:b/>
-                <w:bCs/>
-              </w:rPr>
-              <w:t>nama_pegawai</w:t>
-            </w:r>
-            <w:proofErr w:type="spellEnd"/>
-            <w:r>
-              <w:rPr>
-                <w:b/>
-                <w:bCs/>
-              </w:rPr>
-              <w:t>}</w:t>
+              <w:t>${nama_pegawai}</w:t>
             </w:r>
           </w:p>
           <w:p>
@@ -1031,11 +722,7 @@
           </w:p>
           <w:p>
             <w:r>
-              <w:t>${</w:t>
-            </w:r>
-            <w:proofErr w:type="spellStart"/>
-            <w:r>
-              <w:t>jabatan</w:t>
+              <w:t>${jabatan</w:t>
             </w:r>
             <w:r>
               <w:t>_st</w:t>
@@ -1043,12 +730,9 @@
             <w:r>
               <w:t>ru</w:t>
             </w:r>
-            <w:bookmarkStart w:id="1" w:name="_GoBack"/>
-            <w:bookmarkEnd w:id="1"/>
             <w:r>
               <w:t>ktural</w:t>
             </w:r>
-            <w:proofErr w:type="spellEnd"/>
             <w:r>
               <w:t>}</w:t>
             </w:r>
@@ -1106,15 +790,7 @@
         </w:rPr>
       </w:pPr>
       <w:r>
-        <w:t>${/</w:t>
-      </w:r>
-      <w:proofErr w:type="spellStart"/>
-      <w:r>
-        <w:t>pegawai_block</w:t>
-      </w:r>
-      <w:proofErr w:type="spellEnd"/>
-      <w:r>
-        <w:t>}</w:t>
+        <w:t>${/pegawai_block}</w:t>
       </w:r>
     </w:p>
     <w:bookmarkEnd w:id="0"/>
@@ -3500,7 +3176,7 @@
 </file>
 
 <file path=customXml/itemProps1.xml><?xml version="1.0" encoding="utf-8"?>
-<ds:datastoreItem xmlns:ds="http://schemas.openxmlformats.org/officeDocument/2006/customXml" ds:itemID="{7076B657-DAD1-4CD4-A8C9-CF92B49DD94F}">
+<ds:datastoreItem xmlns:ds="http://schemas.openxmlformats.org/officeDocument/2006/customXml" ds:itemID="{3444462D-7E9A-40A0-97A7-78CB9AC24BD5}">
   <ds:schemaRefs>
     <ds:schemaRef ds:uri="http://schemas.openxmlformats.org/officeDocument/2006/bibliography"/>
   </ds:schemaRefs>

</xml_diff>

<commit_message>
perbaikan halaman keuangan by segap
</commit_message>
<xml_diff>
--- a/public/templates/template_laporanSPT.docx
+++ b/public/templates/template_laporanSPT.docx
@@ -224,7 +224,6 @@
         </w:rPr>
         <w:t xml:space="preserve">Berdasarkan Surat Perintah Tugas </w:t>
       </w:r>
-      <w:proofErr w:type="spellStart"/>
       <w:r>
         <w:rPr>
           <w:rFonts w:ascii="Times New Roman" w:hAnsi="Times New Roman"/>
@@ -232,9 +231,16 @@
           <w:szCs w:val="24"/>
           <w:lang w:val="en-US"/>
         </w:rPr>
-        <w:t>Kepala</w:t>
-      </w:r>
-      <w:proofErr w:type="spellEnd"/>
+        <w:t xml:space="preserve">Kepala Dinas Komunikasi dan Informatika Kabupaten Siak </w:t>
+      </w:r>
+      <w:r>
+        <w:rPr>
+          <w:rFonts w:ascii="Times New Roman" w:hAnsi="Times New Roman"/>
+          <w:sz w:val="24"/>
+          <w:szCs w:val="24"/>
+        </w:rPr>
+        <w:t xml:space="preserve">Nomor  </w:t>
+      </w:r>
       <w:r>
         <w:rPr>
           <w:rFonts w:ascii="Times New Roman" w:hAnsi="Times New Roman"/>
@@ -242,144 +248,7 @@
           <w:szCs w:val="24"/>
           <w:lang w:val="en-US"/>
         </w:rPr>
-        <w:t xml:space="preserve"> </w:t>
-      </w:r>
-      <w:proofErr w:type="spellStart"/>
-      <w:r>
-        <w:rPr>
-          <w:rFonts w:ascii="Times New Roman" w:hAnsi="Times New Roman"/>
-          <w:sz w:val="24"/>
-          <w:szCs w:val="24"/>
-          <w:lang w:val="en-US"/>
-        </w:rPr>
-        <w:t>Dinas</w:t>
-      </w:r>
-      <w:proofErr w:type="spellEnd"/>
-      <w:r>
-        <w:rPr>
-          <w:rFonts w:ascii="Times New Roman" w:hAnsi="Times New Roman"/>
-          <w:sz w:val="24"/>
-          <w:szCs w:val="24"/>
-          <w:lang w:val="en-US"/>
-        </w:rPr>
-        <w:t xml:space="preserve"> </w:t>
-      </w:r>
-      <w:proofErr w:type="spellStart"/>
-      <w:r>
-        <w:rPr>
-          <w:rFonts w:ascii="Times New Roman" w:hAnsi="Times New Roman"/>
-          <w:sz w:val="24"/>
-          <w:szCs w:val="24"/>
-          <w:lang w:val="en-US"/>
-        </w:rPr>
-        <w:t>Komunikasi</w:t>
-      </w:r>
-      <w:proofErr w:type="spellEnd"/>
-      <w:r>
-        <w:rPr>
-          <w:rFonts w:ascii="Times New Roman" w:hAnsi="Times New Roman"/>
-          <w:sz w:val="24"/>
-          <w:szCs w:val="24"/>
-          <w:lang w:val="en-US"/>
-        </w:rPr>
-        <w:t xml:space="preserve"> dan </w:t>
-      </w:r>
-      <w:proofErr w:type="spellStart"/>
-      <w:r>
-        <w:rPr>
-          <w:rFonts w:ascii="Times New Roman" w:hAnsi="Times New Roman"/>
-          <w:sz w:val="24"/>
-          <w:szCs w:val="24"/>
-          <w:lang w:val="en-US"/>
-        </w:rPr>
-        <w:t>Informatika</w:t>
-      </w:r>
-      <w:proofErr w:type="spellEnd"/>
-      <w:r>
-        <w:rPr>
-          <w:rFonts w:ascii="Times New Roman" w:hAnsi="Times New Roman"/>
-          <w:sz w:val="24"/>
-          <w:szCs w:val="24"/>
-          <w:lang w:val="en-US"/>
-        </w:rPr>
-        <w:t xml:space="preserve"> </w:t>
-      </w:r>
-      <w:proofErr w:type="spellStart"/>
-      <w:r>
-        <w:rPr>
-          <w:rFonts w:ascii="Times New Roman" w:hAnsi="Times New Roman"/>
-          <w:sz w:val="24"/>
-          <w:szCs w:val="24"/>
-          <w:lang w:val="en-US"/>
-        </w:rPr>
-        <w:t>Kabupaten</w:t>
-      </w:r>
-      <w:proofErr w:type="spellEnd"/>
-      <w:r>
-        <w:rPr>
-          <w:rFonts w:ascii="Times New Roman" w:hAnsi="Times New Roman"/>
-          <w:sz w:val="24"/>
-          <w:szCs w:val="24"/>
-          <w:lang w:val="en-US"/>
-        </w:rPr>
-        <w:t xml:space="preserve"> </w:t>
-      </w:r>
-      <w:proofErr w:type="spellStart"/>
-      <w:r>
-        <w:rPr>
-          <w:rFonts w:ascii="Times New Roman" w:hAnsi="Times New Roman"/>
-          <w:sz w:val="24"/>
-          <w:szCs w:val="24"/>
-          <w:lang w:val="en-US"/>
-        </w:rPr>
-        <w:t>Siak</w:t>
-      </w:r>
-      <w:proofErr w:type="spellEnd"/>
-      <w:r>
-        <w:rPr>
-          <w:rFonts w:ascii="Times New Roman" w:hAnsi="Times New Roman"/>
-          <w:sz w:val="24"/>
-          <w:szCs w:val="24"/>
-          <w:lang w:val="en-US"/>
-        </w:rPr>
-        <w:t xml:space="preserve"> </w:t>
-      </w:r>
-      <w:r>
-        <w:rPr>
-          <w:rFonts w:ascii="Times New Roman" w:hAnsi="Times New Roman"/>
-          <w:sz w:val="24"/>
-          <w:szCs w:val="24"/>
-        </w:rPr>
-        <w:t xml:space="preserve">Nomor  </w:t>
-      </w:r>
-      <w:r>
-        <w:rPr>
-          <w:rFonts w:ascii="Times New Roman" w:hAnsi="Times New Roman"/>
-          <w:sz w:val="24"/>
-          <w:szCs w:val="24"/>
-          <w:lang w:val="en-US"/>
-        </w:rPr>
-        <w:t>${</w:t>
-      </w:r>
-      <w:proofErr w:type="spellStart"/>
-      <w:r>
-        <w:rPr>
-          <w:rFonts w:ascii="Times New Roman" w:hAnsi="Times New Roman"/>
-          <w:sz w:val="24"/>
-          <w:szCs w:val="24"/>
-          <w:lang w:val="en-US"/>
-        </w:rPr>
-        <w:t>nomor_spt</w:t>
-      </w:r>
-      <w:proofErr w:type="spellEnd"/>
-      <w:r>
-        <w:rPr>
-          <w:rFonts w:ascii="Times New Roman" w:hAnsi="Times New Roman"/>
-          <w:sz w:val="24"/>
-          <w:szCs w:val="24"/>
-          <w:lang w:val="en-US"/>
-        </w:rPr>
-        <w:t>}</w:t>
+        <w:t>${nomor_spt}</w:t>
       </w:r>
     </w:p>
     <w:p>
@@ -427,9 +296,8 @@
           <w:szCs w:val="24"/>
           <w:lang w:val="en-US"/>
         </w:rPr>
-        <w:t>${</w:t>
-      </w:r>
-      <w:proofErr w:type="spellStart"/>
+        <w:t xml:space="preserve">${uraian_spt} </w:t>
+      </w:r>
       <w:r>
         <w:rPr>
           <w:rFonts w:ascii="Times New Roman" w:eastAsia="Microsoft YaHei" w:hAnsi="Times New Roman"/>
@@ -437,35 +305,6 @@
           <w:szCs w:val="24"/>
           <w:lang w:val="en-US"/>
         </w:rPr>
-        <w:t>uraian_</w:t>
-      </w:r>
-      <w:proofErr w:type="gramStart"/>
-      <w:r>
-        <w:rPr>
-          <w:rFonts w:ascii="Times New Roman" w:eastAsia="Microsoft YaHei" w:hAnsi="Times New Roman"/>
-          <w:sz w:val="24"/>
-          <w:szCs w:val="24"/>
-          <w:lang w:val="en-US"/>
-        </w:rPr>
-        <w:t>spt</w:t>
-      </w:r>
-      <w:proofErr w:type="spellEnd"/>
-      <w:r>
-        <w:rPr>
-          <w:rFonts w:ascii="Times New Roman" w:eastAsia="Microsoft YaHei" w:hAnsi="Times New Roman"/>
-          <w:sz w:val="24"/>
-          <w:szCs w:val="24"/>
-          <w:lang w:val="en-US"/>
-        </w:rPr>
-        <w:t xml:space="preserve">} </w:t>
-      </w:r>
-      <w:r>
-        <w:rPr>
-          <w:rFonts w:ascii="Times New Roman" w:eastAsia="Microsoft YaHei" w:hAnsi="Times New Roman"/>
-          <w:sz w:val="24"/>
-          <w:szCs w:val="24"/>
-          <w:lang w:val="en-US"/>
-        </w:rPr>
         <w:t xml:space="preserve"> </w:t>
       </w:r>
       <w:r>
@@ -475,17 +314,7 @@
           <w:szCs w:val="24"/>
           <w:lang w:val="sv-SE"/>
         </w:rPr>
-        <w:t>selama</w:t>
-      </w:r>
-      <w:proofErr w:type="gramEnd"/>
-      <w:r>
-        <w:rPr>
-          <w:rFonts w:ascii="Times New Roman" w:hAnsi="Times New Roman"/>
-          <w:sz w:val="24"/>
-          <w:szCs w:val="24"/>
-          <w:lang w:val="sv-SE"/>
-        </w:rPr>
-        <w:t xml:space="preserve"> ${lama_hari} hari terhitung mulai</w:t>
+        <w:t>selama ${lama_hari} hari terhitung mulai</w:t>
       </w:r>
       <w:r>
         <w:rPr>
@@ -504,27 +333,7 @@
           <w:szCs w:val="24"/>
           <w:lang w:val="en-US"/>
         </w:rPr>
-        <w:t>${</w:t>
-      </w:r>
-      <w:proofErr w:type="spellStart"/>
-      <w:r>
-        <w:rPr>
-          <w:rFonts w:ascii="Times New Roman" w:eastAsia="Microsoft YaHei" w:hAnsi="Times New Roman"/>
-          <w:sz w:val="24"/>
-          <w:szCs w:val="24"/>
-          <w:lang w:val="en-US"/>
-        </w:rPr>
-        <w:t>tanggal_mulai</w:t>
-      </w:r>
-      <w:proofErr w:type="spellEnd"/>
-      <w:r>
-        <w:rPr>
-          <w:rFonts w:ascii="Times New Roman" w:eastAsia="Microsoft YaHei" w:hAnsi="Times New Roman"/>
-          <w:sz w:val="24"/>
-          <w:szCs w:val="24"/>
-          <w:lang w:val="en-US"/>
-        </w:rPr>
-        <w:t>}</w:t>
+        <w:t>${tanggal_mulai}</w:t>
       </w:r>
       <w:r>
         <w:rPr>
@@ -554,27 +363,7 @@
           <w:szCs w:val="24"/>
           <w:lang w:val="en-US"/>
         </w:rPr>
-        <w:t>${</w:t>
-      </w:r>
-      <w:proofErr w:type="spellStart"/>
-      <w:r>
-        <w:rPr>
-          <w:rFonts w:ascii="Times New Roman" w:eastAsia="Microsoft YaHei" w:hAnsi="Times New Roman"/>
-          <w:sz w:val="24"/>
-          <w:szCs w:val="24"/>
-          <w:lang w:val="en-US"/>
-        </w:rPr>
-        <w:t>tanggal_selesai</w:t>
-      </w:r>
-      <w:proofErr w:type="spellEnd"/>
-      <w:r>
-        <w:rPr>
-          <w:rFonts w:ascii="Times New Roman" w:eastAsia="Microsoft YaHei" w:hAnsi="Times New Roman"/>
-          <w:sz w:val="24"/>
-          <w:szCs w:val="24"/>
-          <w:lang w:val="en-US"/>
-        </w:rPr>
-        <w:t>}</w:t>
+        <w:t>${tanggal_selesai}</w:t>
       </w:r>
       <w:r>
         <w:rPr>
@@ -656,19 +445,22 @@
           <w:szCs w:val="24"/>
           <w:lang w:val="en-US"/>
         </w:rPr>
-        <w:t>${</w:t>
-      </w:r>
-      <w:proofErr w:type="spellStart"/>
-      <w:r>
+        <w:t>${kendala_dihadapi}</w:t>
+      </w:r>
+    </w:p>
+    <w:p>
+      <w:pPr>
+        <w:pStyle w:val="ListParagraph"/>
+        <w:spacing w:line="360" w:lineRule="auto"/>
+        <w:ind w:left="426"/>
+        <w:jc w:val="both"/>
         <w:rPr>
           <w:rFonts w:ascii="Times New Roman" w:hAnsi="Times New Roman"/>
           <w:sz w:val="24"/>
           <w:szCs w:val="24"/>
           <w:lang w:val="en-US"/>
         </w:rPr>
-        <w:t>kendala_dihadapi</w:t>
-      </w:r>
-      <w:proofErr w:type="spellEnd"/>
+      </w:pPr>
       <w:r>
         <w:rPr>
           <w:rFonts w:ascii="Times New Roman" w:hAnsi="Times New Roman"/>
@@ -676,50 +468,7 @@
           <w:szCs w:val="24"/>
           <w:lang w:val="en-US"/>
         </w:rPr>
-        <w:t>}</w:t>
-      </w:r>
-    </w:p>
-    <w:p>
-      <w:pPr>
-        <w:pStyle w:val="ListParagraph"/>
-        <w:spacing w:line="360" w:lineRule="auto"/>
-        <w:ind w:left="426"/>
-        <w:jc w:val="both"/>
-        <w:rPr>
-          <w:rFonts w:ascii="Times New Roman" w:hAnsi="Times New Roman"/>
-          <w:sz w:val="24"/>
-          <w:szCs w:val="24"/>
-          <w:lang w:val="en-US"/>
-        </w:rPr>
-      </w:pPr>
-      <w:r>
-        <w:rPr>
-          <w:rFonts w:ascii="Times New Roman" w:hAnsi="Times New Roman"/>
-          <w:sz w:val="24"/>
-          <w:szCs w:val="24"/>
-          <w:lang w:val="en-US"/>
-        </w:rPr>
-        <w:t>${</w:t>
-      </w:r>
-      <w:proofErr w:type="spellStart"/>
-      <w:r>
-        <w:rPr>
-          <w:rFonts w:ascii="Times New Roman" w:hAnsi="Times New Roman"/>
-          <w:sz w:val="24"/>
-          <w:szCs w:val="24"/>
-          <w:lang w:val="en-US"/>
-        </w:rPr>
-        <w:t>saran_tindak_lanjut</w:t>
-      </w:r>
-      <w:proofErr w:type="spellEnd"/>
-      <w:r>
-        <w:rPr>
-          <w:rFonts w:ascii="Times New Roman" w:hAnsi="Times New Roman"/>
-          <w:sz w:val="24"/>
-          <w:szCs w:val="24"/>
-          <w:lang w:val="en-US"/>
-        </w:rPr>
-        <w:t>}</w:t>
+        <w:t>${saran_tindak_lanjut}</w:t>
       </w:r>
     </w:p>
     <w:p>
@@ -751,60 +500,192 @@
         <w:t>DOKUMENTASI</w:t>
       </w:r>
     </w:p>
+    <w:tbl>
+      <w:tblPr>
+        <w:tblStyle w:val="TableGrid"/>
+        <w:tblW w:w="0" w:type="auto"/>
+        <w:tblInd w:w="426" w:type="dxa"/>
+        <w:tblBorders>
+          <w:top w:val="none" w:sz="0" w:space="0" w:color="auto"/>
+          <w:left w:val="none" w:sz="0" w:space="0" w:color="auto"/>
+          <w:bottom w:val="none" w:sz="0" w:space="0" w:color="auto"/>
+          <w:right w:val="none" w:sz="0" w:space="0" w:color="auto"/>
+          <w:insideH w:val="none" w:sz="0" w:space="0" w:color="auto"/>
+          <w:insideV w:val="none" w:sz="0" w:space="0" w:color="auto"/>
+        </w:tblBorders>
+        <w:tblLook w:val="04A0" w:firstRow="1" w:lastRow="0" w:firstColumn="1" w:lastColumn="0" w:noHBand="0" w:noVBand="1"/>
+      </w:tblPr>
+      <w:tblGrid>
+        <w:gridCol w:w="2993"/>
+        <w:gridCol w:w="2992"/>
+        <w:gridCol w:w="2993"/>
+      </w:tblGrid>
+      <w:tr>
+        <w:tc>
+          <w:tcPr>
+            <w:tcW w:w="3131" w:type="dxa"/>
+          </w:tcPr>
+          <w:p>
+            <w:pPr>
+              <w:pStyle w:val="ListParagraph"/>
+              <w:spacing w:line="360" w:lineRule="auto"/>
+              <w:ind w:left="0"/>
+              <w:jc w:val="center"/>
+              <w:rPr>
+                <w:rFonts w:ascii="Times New Roman" w:hAnsi="Times New Roman"/>
+                <w:sz w:val="24"/>
+                <w:szCs w:val="24"/>
+                <w:lang w:val="en-US"/>
+              </w:rPr>
+            </w:pPr>
+            <w:r>
+              <w:rPr>
+                <w:rFonts w:ascii="Times New Roman" w:hAnsi="Times New Roman"/>
+                <w:sz w:val="24"/>
+                <w:szCs w:val="24"/>
+                <w:lang w:val="en-US"/>
+              </w:rPr>
+              <w:t>${foto1}</w:t>
+            </w:r>
+          </w:p>
+        </w:tc>
+        <w:tc>
+          <w:tcPr>
+            <w:tcW w:w="3131" w:type="dxa"/>
+          </w:tcPr>
+          <w:p>
+            <w:pPr>
+              <w:pStyle w:val="ListParagraph"/>
+              <w:spacing w:line="360" w:lineRule="auto"/>
+              <w:ind w:left="0"/>
+              <w:jc w:val="center"/>
+              <w:rPr>
+                <w:rFonts w:ascii="Times New Roman" w:hAnsi="Times New Roman"/>
+                <w:sz w:val="24"/>
+                <w:szCs w:val="24"/>
+                <w:lang w:val="en-US"/>
+              </w:rPr>
+            </w:pPr>
+            <w:r>
+              <w:rPr>
+                <w:rFonts w:ascii="Times New Roman" w:hAnsi="Times New Roman"/>
+                <w:sz w:val="24"/>
+                <w:szCs w:val="24"/>
+                <w:lang w:val="en-US"/>
+              </w:rPr>
+              <w:t>${foto</w:t>
+            </w:r>
+            <w:r>
+              <w:rPr>
+                <w:rFonts w:ascii="Times New Roman" w:hAnsi="Times New Roman"/>
+                <w:sz w:val="24"/>
+                <w:szCs w:val="24"/>
+                <w:lang w:val="en-US"/>
+              </w:rPr>
+              <w:t>2</w:t>
+            </w:r>
+            <w:r>
+              <w:rPr>
+                <w:rFonts w:ascii="Times New Roman" w:hAnsi="Times New Roman"/>
+                <w:sz w:val="24"/>
+                <w:szCs w:val="24"/>
+                <w:lang w:val="en-US"/>
+              </w:rPr>
+              <w:t>}</w:t>
+            </w:r>
+          </w:p>
+        </w:tc>
+        <w:tc>
+          <w:tcPr>
+            <w:tcW w:w="3132" w:type="dxa"/>
+          </w:tcPr>
+          <w:p>
+            <w:pPr>
+              <w:pStyle w:val="ListParagraph"/>
+              <w:spacing w:line="360" w:lineRule="auto"/>
+              <w:ind w:left="0"/>
+              <w:jc w:val="center"/>
+              <w:rPr>
+                <w:rFonts w:ascii="Times New Roman" w:hAnsi="Times New Roman"/>
+                <w:sz w:val="24"/>
+                <w:szCs w:val="24"/>
+                <w:lang w:val="en-US"/>
+              </w:rPr>
+            </w:pPr>
+            <w:r>
+              <w:rPr>
+                <w:rFonts w:ascii="Times New Roman" w:hAnsi="Times New Roman"/>
+                <w:sz w:val="24"/>
+                <w:szCs w:val="24"/>
+                <w:lang w:val="en-US"/>
+              </w:rPr>
+              <w:t>${foto</w:t>
+            </w:r>
+            <w:r>
+              <w:rPr>
+                <w:rFonts w:ascii="Times New Roman" w:hAnsi="Times New Roman"/>
+                <w:sz w:val="24"/>
+                <w:szCs w:val="24"/>
+                <w:lang w:val="en-US"/>
+              </w:rPr>
+              <w:t>3</w:t>
+            </w:r>
+            <w:r>
+              <w:rPr>
+                <w:rFonts w:ascii="Times New Roman" w:hAnsi="Times New Roman"/>
+                <w:sz w:val="24"/>
+                <w:szCs w:val="24"/>
+                <w:lang w:val="en-US"/>
+              </w:rPr>
+              <w:t>}</w:t>
+            </w:r>
+          </w:p>
+        </w:tc>
+      </w:tr>
+    </w:tbl>
     <w:p>
       <w:pPr>
-        <w:pStyle w:val="ListParagraph"/>
         <w:spacing w:line="360" w:lineRule="auto"/>
-        <w:ind w:left="426"/>
         <w:jc w:val="both"/>
         <w:rPr>
-          <w:rFonts w:ascii="Times New Roman" w:hAnsi="Times New Roman"/>
-          <w:sz w:val="24"/>
-          <w:szCs w:val="24"/>
-          <w:lang w:val="en-US"/>
-        </w:rPr>
-      </w:pPr>
-      <w:r>
-        <w:rPr>
-          <w:rFonts w:ascii="Times New Roman" w:hAnsi="Times New Roman"/>
-          <w:sz w:val="24"/>
-          <w:szCs w:val="24"/>
-          <w:lang w:val="en-US"/>
-        </w:rPr>
-        <w:t>${foto1}</w:t>
-      </w:r>
+          <w:b/>
+          <w:bCs/>
+        </w:rPr>
+      </w:pPr>
       <w:bookmarkStart w:id="1" w:name="_GoBack"/>
       <w:bookmarkEnd w:id="1"/>
+      <w:r>
+        <w:rPr>
+          <w:b/>
+          <w:bCs/>
+        </w:rPr>
+        <w:t>V.</w:t>
+      </w:r>
+      <w:r>
+        <w:rPr>
+          <w:b/>
+          <w:bCs/>
+        </w:rPr>
+        <w:t xml:space="preserve"> </w:t>
+      </w:r>
+      <w:r>
+        <w:rPr>
+          <w:b/>
+          <w:bCs/>
+        </w:rPr>
+        <w:t>PENUTUP</w:t>
+      </w:r>
     </w:p>
     <w:p>
       <w:pPr>
         <w:spacing w:line="360" w:lineRule="auto"/>
         <w:jc w:val="both"/>
-        <w:rPr>
-          <w:b/>
-          <w:bCs/>
-        </w:rPr>
-      </w:pPr>
-      <w:r>
-        <w:rPr>
-          <w:b/>
-          <w:bCs/>
-        </w:rPr>
-        <w:t>V.</w:t>
-      </w:r>
-      <w:r>
-        <w:rPr>
-          <w:b/>
-          <w:bCs/>
-        </w:rPr>
-        <w:t xml:space="preserve"> </w:t>
-      </w:r>
-      <w:r>
-        <w:rPr>
-          <w:b/>
-          <w:bCs/>
-        </w:rPr>
-        <w:t>PENUTUP</w:t>
+      </w:pPr>
+      <w:r>
+        <w:t xml:space="preserve">       </w:t>
+      </w:r>
+      <w:r>
+        <w:t>Demikian Laporan Perjalanan Dinas ini kami sampaikan untuk dapat diketahui.</w:t>
       </w:r>
     </w:p>
     <w:p>
@@ -813,79 +694,7 @@
         <w:jc w:val="both"/>
       </w:pPr>
       <w:r>
-        <w:t xml:space="preserve">       </w:t>
-      </w:r>
-      <w:proofErr w:type="spellStart"/>
-      <w:r>
-        <w:t>Demikian</w:t>
-      </w:r>
-      <w:proofErr w:type="spellEnd"/>
-      <w:r>
-        <w:t xml:space="preserve"> </w:t>
-      </w:r>
-      <w:proofErr w:type="spellStart"/>
-      <w:r>
-        <w:t>Laporan</w:t>
-      </w:r>
-      <w:proofErr w:type="spellEnd"/>
-      <w:r>
-        <w:t xml:space="preserve"> </w:t>
-      </w:r>
-      <w:proofErr w:type="spellStart"/>
-      <w:r>
-        <w:t>Perjalanan</w:t>
-      </w:r>
-      <w:proofErr w:type="spellEnd"/>
-      <w:r>
-        <w:t xml:space="preserve"> </w:t>
-      </w:r>
-      <w:proofErr w:type="spellStart"/>
-      <w:r>
-        <w:t>Dinas</w:t>
-      </w:r>
-      <w:proofErr w:type="spellEnd"/>
-      <w:r>
-        <w:t xml:space="preserve"> </w:t>
-      </w:r>
-      <w:proofErr w:type="spellStart"/>
-      <w:r>
-        <w:t>ini</w:t>
-      </w:r>
-      <w:proofErr w:type="spellEnd"/>
-      <w:r>
-        <w:t xml:space="preserve"> kami </w:t>
-      </w:r>
-      <w:proofErr w:type="spellStart"/>
-      <w:r>
-        <w:t>sampaikan</w:t>
-      </w:r>
-      <w:proofErr w:type="spellEnd"/>
-      <w:r>
-        <w:t xml:space="preserve"> </w:t>
-      </w:r>
-      <w:proofErr w:type="spellStart"/>
-      <w:r>
-        <w:t>untuk</w:t>
-      </w:r>
-      <w:proofErr w:type="spellEnd"/>
-      <w:r>
-        <w:t xml:space="preserve"> </w:t>
-      </w:r>
-      <w:proofErr w:type="spellStart"/>
-      <w:r>
-        <w:t>dapat</w:t>
-      </w:r>
-      <w:proofErr w:type="spellEnd"/>
-      <w:r>
-        <w:t xml:space="preserve"> </w:t>
-      </w:r>
-      <w:proofErr w:type="spellStart"/>
-      <w:r>
-        <w:t>diketahui</w:t>
-      </w:r>
-      <w:proofErr w:type="spellEnd"/>
-      <w:r>
-        <w:t>.</w:t>
+        <w:tab/>
       </w:r>
     </w:p>
     <w:p>
@@ -894,25 +703,11 @@
         <w:jc w:val="both"/>
       </w:pPr>
       <w:r>
+        <w:t>Yang Melaporkan:</w:t>
+      </w:r>
+      <w:r>
         <w:tab/>
       </w:r>
-    </w:p>
-    <w:p>
-      <w:pPr>
-        <w:spacing w:line="360" w:lineRule="auto"/>
-        <w:jc w:val="both"/>
-      </w:pPr>
-      <w:r>
-        <w:t xml:space="preserve">Yang </w:t>
-      </w:r>
-      <w:proofErr w:type="spellStart"/>
-      <w:r>
-        <w:t>Melaporkan</w:t>
-      </w:r>
-      <w:proofErr w:type="spellEnd"/>
-      <w:r>
-        <w:t>:</w:t>
-      </w:r>
       <w:r>
         <w:tab/>
       </w:r>
@@ -924,37 +719,14 @@
       </w:r>
       <w:r>
         <w:tab/>
-      </w:r>
-      <w:r>
-        <w:tab/>
-      </w:r>
-      <w:proofErr w:type="spellStart"/>
-      <w:r>
-        <w:t>Siak</w:t>
-      </w:r>
-      <w:proofErr w:type="spellEnd"/>
-      <w:r>
-        <w:t xml:space="preserve"> Sri </w:t>
-      </w:r>
-      <w:proofErr w:type="spellStart"/>
-      <w:r>
-        <w:t>Indrapura</w:t>
-      </w:r>
-      <w:proofErr w:type="spellEnd"/>
-      <w:r>
-        <w:t xml:space="preserve">, </w:t>
-      </w:r>
-      <w:r>
-        <w:t>${</w:t>
-      </w:r>
-      <w:proofErr w:type="spellStart"/>
-      <w:r>
-        <w:t>tanggal_</w:t>
+        <w:t xml:space="preserve">Siak Sri Indrapura, </w:t>
+      </w:r>
+      <w:r>
+        <w:t>${tanggal_</w:t>
       </w:r>
       <w:r>
         <w:t>laporan</w:t>
       </w:r>
-      <w:proofErr w:type="spellEnd"/>
       <w:r>
         <w:t>}</w:t>
       </w:r>
@@ -983,91 +755,27 @@
           <w:u w:val="none"/>
           <w:lang w:val="es-ES_tradnl"/>
         </w:rPr>
-        <w:t xml:space="preserve">Yang </w:t>
-      </w:r>
-      <w:proofErr w:type="spellStart"/>
-      <w:r>
+        <w:t>Yang Melaksanakan Perjalanan Dinas  :</w:t>
+      </w:r>
+    </w:p>
+    <w:p>
+      <w:pPr>
+        <w:pStyle w:val="Title"/>
+        <w:spacing w:line="360" w:lineRule="auto"/>
+        <w:jc w:val="left"/>
         <w:rPr>
           <w:b w:val="0"/>
           <w:u w:val="none"/>
           <w:lang w:val="es-ES_tradnl"/>
         </w:rPr>
-        <w:t>Melaksanakan</w:t>
-      </w:r>
-      <w:proofErr w:type="spellEnd"/>
+      </w:pPr>
       <w:r>
         <w:rPr>
           <w:b w:val="0"/>
           <w:u w:val="none"/>
           <w:lang w:val="es-ES_tradnl"/>
         </w:rPr>
-        <w:t xml:space="preserve"> </w:t>
-      </w:r>
-      <w:proofErr w:type="spellStart"/>
-      <w:r>
-        <w:rPr>
-          <w:b w:val="0"/>
-          <w:u w:val="none"/>
-          <w:lang w:val="es-ES_tradnl"/>
-        </w:rPr>
-        <w:t>Perjalanan</w:t>
-      </w:r>
-      <w:proofErr w:type="spellEnd"/>
-      <w:r>
-        <w:rPr>
-          <w:b w:val="0"/>
-          <w:u w:val="none"/>
-          <w:lang w:val="es-ES_tradnl"/>
-        </w:rPr>
-        <w:t xml:space="preserve"> </w:t>
-      </w:r>
-      <w:proofErr w:type="gramStart"/>
-      <w:r>
-        <w:rPr>
-          <w:b w:val="0"/>
-          <w:u w:val="none"/>
-          <w:lang w:val="es-ES_tradnl"/>
-        </w:rPr>
-        <w:t>Dinas  :</w:t>
-      </w:r>
-      <w:proofErr w:type="gramEnd"/>
-    </w:p>
-    <w:p>
-      <w:pPr>
-        <w:pStyle w:val="Title"/>
-        <w:spacing w:line="360" w:lineRule="auto"/>
-        <w:jc w:val="left"/>
-        <w:rPr>
-          <w:b w:val="0"/>
-          <w:u w:val="none"/>
-          <w:lang w:val="es-ES_tradnl"/>
-        </w:rPr>
-      </w:pPr>
-      <w:r>
-        <w:rPr>
-          <w:b w:val="0"/>
-          <w:u w:val="none"/>
-          <w:lang w:val="es-ES_tradnl"/>
-        </w:rPr>
-        <w:t>${</w:t>
-      </w:r>
-      <w:proofErr w:type="spellStart"/>
-      <w:r>
-        <w:rPr>
-          <w:b w:val="0"/>
-          <w:u w:val="none"/>
-          <w:lang w:val="es-ES_tradnl"/>
-        </w:rPr>
-        <w:t>pegawai_block</w:t>
-      </w:r>
-      <w:proofErr w:type="spellEnd"/>
-      <w:r>
-        <w:rPr>
-          <w:b w:val="0"/>
-          <w:u w:val="none"/>
-          <w:lang w:val="es-ES_tradnl"/>
-        </w:rPr>
-        <w:t>}</w:t>
+        <w:t>${pegawai_block}</w:t>
       </w:r>
     </w:p>
     <w:tbl>
@@ -1166,23 +874,7 @@
                 <w:b/>
                 <w:bCs/>
               </w:rPr>
-              <w:t>${</w:t>
-            </w:r>
-            <w:proofErr w:type="spellStart"/>
-            <w:r>
-              <w:rPr>
-                <w:b/>
-                <w:bCs/>
-              </w:rPr>
-              <w:t>nama_pegawai</w:t>
-            </w:r>
-            <w:proofErr w:type="spellEnd"/>
-            <w:r>
-              <w:rPr>
-                <w:b/>
-                <w:bCs/>
-              </w:rPr>
-              <w:t>}</w:t>
+              <w:t>${nama_pegawai}</w:t>
             </w:r>
           </w:p>
           <w:p>
@@ -1202,11 +894,7 @@
           </w:p>
           <w:p>
             <w:r>
-              <w:t>${</w:t>
-            </w:r>
-            <w:proofErr w:type="spellStart"/>
-            <w:r>
-              <w:t>jabatan</w:t>
+              <w:t>${jabatan</w:t>
             </w:r>
             <w:r>
               <w:t>_st</w:t>
@@ -1217,7 +905,6 @@
             <w:r>
               <w:t>ktural</w:t>
             </w:r>
-            <w:proofErr w:type="spellEnd"/>
             <w:r>
               <w:t>}</w:t>
             </w:r>
@@ -1271,15 +958,7 @@
         <w:ind w:left="284" w:hanging="284"/>
       </w:pPr>
       <w:r>
-        <w:t>${/</w:t>
-      </w:r>
-      <w:proofErr w:type="spellStart"/>
-      <w:r>
-        <w:t>pegawai_block</w:t>
-      </w:r>
-      <w:proofErr w:type="spellEnd"/>
-      <w:r>
-        <w:t>}</w:t>
+        <w:t>${/pegawai_block}</w:t>
       </w:r>
     </w:p>
     <w:p>
@@ -3670,7 +3349,7 @@
 </file>
 
 <file path=customXml/itemProps1.xml><?xml version="1.0" encoding="utf-8"?>
-<ds:datastoreItem xmlns:ds="http://schemas.openxmlformats.org/officeDocument/2006/customXml" ds:itemID="{946EC0A9-E9F7-486C-AF27-C7312112E943}">
+<ds:datastoreItem xmlns:ds="http://schemas.openxmlformats.org/officeDocument/2006/customXml" ds:itemID="{38F14775-33EA-4A77-837F-A3FF1D88AE02}">
   <ds:schemaRefs>
     <ds:schemaRef ds:uri="http://schemas.openxmlformats.org/officeDocument/2006/bibliography"/>
   </ds:schemaRefs>

</xml_diff>